<commit_message>
Despliegue en AWS, Amplify, Netlify
</commit_message>
<xml_diff>
--- a/TallerWebDoc.docx
+++ b/TallerWebDoc.docx
@@ -2125,15 +2125,6 @@
         </w:rPr>
         <w:t xml:space="preserve"> </w:t>
       </w:r>
-    </w:p>
-    <w:p>
-      <w:pPr>
-        <w:rPr>
-          <w:rFonts w:ascii="Times New Roman" w:hAnsi="Times New Roman" w:cs="Times New Roman"/>
-          <w:sz w:val="24"/>
-          <w:szCs w:val="24"/>
-        </w:rPr>
-      </w:pPr>
     </w:p>
     <w:sectPr>
       <w:pgSz w:w="12240" w:h="15840"/>

</xml_diff>

<commit_message>
Links añadidos al final del documento
</commit_message>
<xml_diff>
--- a/TallerWebDoc.docx
+++ b/TallerWebDoc.docx
@@ -2112,7 +2112,29 @@
             <w:sz w:val="24"/>
             <w:szCs w:val="24"/>
           </w:rPr>
-          <w:t>https://xenodochial-easley-2a9563.netlify.app/</w:t>
+          <w:t>https://x</w:t>
+        </w:r>
+        <w:r>
+          <w:rPr>
+            <w:rStyle w:val="Hipervnculo"/>
+            <w:rFonts w:ascii="Times New Roman" w:hAnsi="Times New Roman" w:cs="Times New Roman"/>
+            <w:b/>
+            <w:bCs/>
+            <w:sz w:val="24"/>
+            <w:szCs w:val="24"/>
+          </w:rPr>
+          <w:t>e</w:t>
+        </w:r>
+        <w:r>
+          <w:rPr>
+            <w:rStyle w:val="Hipervnculo"/>
+            <w:rFonts w:ascii="Times New Roman" w:hAnsi="Times New Roman" w:cs="Times New Roman"/>
+            <w:b/>
+            <w:bCs/>
+            <w:sz w:val="24"/>
+            <w:szCs w:val="24"/>
+          </w:rPr>
+          <w:t>nodochial-easley-2a9563.netlify.app/</w:t>
         </w:r>
       </w:hyperlink>
       <w:r>
@@ -2125,6 +2147,15 @@
         </w:rPr>
         <w:t xml:space="preserve"> </w:t>
       </w:r>
+    </w:p>
+    <w:p>
+      <w:pPr>
+        <w:rPr>
+          <w:rFonts w:ascii="Times New Roman" w:hAnsi="Times New Roman" w:cs="Times New Roman"/>
+          <w:sz w:val="24"/>
+          <w:szCs w:val="24"/>
+        </w:rPr>
+      </w:pPr>
     </w:p>
     <w:sectPr>
       <w:pgSz w:w="12240" w:h="15840"/>

</xml_diff>